<commit_message>
more refactoring, add execution time measurement
</commit_message>
<xml_diff>
--- a/CSC8498 MComp Dissertation.docx
+++ b/CSC8498 MComp Dissertation.docx
@@ -1962,7 +1962,21 @@
           <w:rFonts w:ascii="Times New Roman" w:hAnsi="Times New Roman" w:cs="Times New Roman"/>
           <w:szCs w:val="24"/>
         </w:rPr>
-        <w:t xml:space="preserve">smoother, more natural-looking results with greater control and computational efficiency. It is the most well-known and popular algorithm for procedural generation [7], and many still consider it to be the industry standard despite its age and the subsequent release of an improved algorithm by creator Ken Perlin. It uses the same arbitrary grid and value calculation via interpolation as value noise, but instead of assigning a value to each grid point it assigns gradient vectors. </w:t>
+        <w:t>smoother, more natural-looking results with greater control and computational efficiency. It is the most well-known and popular algorithm for procedural generation [7], and many still consider it to be the industry standard despite its age and the subsequent release of an improved algorithm by creator Ken Perlin. It uses the same arbitrary grid and value calculation via interpolation as value noise, but instead of assigning a value to each grid point</w:t>
+      </w:r>
+      <w:r>
+        <w:rPr>
+          <w:rFonts w:ascii="Times New Roman" w:hAnsi="Times New Roman" w:cs="Times New Roman"/>
+          <w:szCs w:val="24"/>
+        </w:rPr>
+        <w:t>,</w:t>
+      </w:r>
+      <w:r>
+        <w:rPr>
+          <w:rFonts w:ascii="Times New Roman" w:hAnsi="Times New Roman" w:cs="Times New Roman"/>
+          <w:szCs w:val="24"/>
+        </w:rPr>
+        <w:t xml:space="preserve"> it assigns gradient vectors. </w:t>
       </w:r>
       <w:r>
         <w:rPr>
@@ -2094,6 +2108,495 @@
           <w:szCs w:val="24"/>
         </w:rPr>
       </w:pPr>
+      <w:r>
+        <w:rPr>
+          <w:rFonts w:ascii="Times New Roman" w:hAnsi="Times New Roman" w:cs="Times New Roman"/>
+          <w:szCs w:val="24"/>
+        </w:rPr>
+        <w:t>To determine the gradient vector of each grid point, a function is used that takes in a pseudo-random value from the permutation table, and performs modulo operations on it in order to only use a certain number of bits. These bits are then used to determine the value and direction of the gradient vector, before the dot product with the distance vector can be taken. Perlin recommended using the result of t</w:t>
+      </w:r>
+      <w:r>
+        <w:rPr>
+          <w:rFonts w:ascii="Times New Roman" w:hAnsi="Times New Roman" w:cs="Times New Roman"/>
+          <w:szCs w:val="24"/>
+        </w:rPr>
+        <w:t xml:space="preserve">he permutation value modulo 16 for 3D noise, to represent the 12 gradients from the centre of a cube to its edges with 4 additional gradients to act as padding for simpler division. These four gradients form a regular tetrahedron so do not introduce any visual bias into the </w:t>
+      </w:r>
+      <w:proofErr w:type="gramStart"/>
+      <w:r>
+        <w:rPr>
+          <w:rFonts w:ascii="Times New Roman" w:hAnsi="Times New Roman" w:cs="Times New Roman"/>
+          <w:szCs w:val="24"/>
+        </w:rPr>
+        <w:t>noise[</w:t>
+      </w:r>
+      <w:proofErr w:type="gramEnd"/>
+      <w:r>
+        <w:rPr>
+          <w:rFonts w:ascii="Times New Roman" w:hAnsi="Times New Roman" w:cs="Times New Roman"/>
+          <w:szCs w:val="24"/>
+        </w:rPr>
+        <w:t>cite perlin].</w:t>
+      </w:r>
+      <w:r>
+        <w:rPr>
+          <w:rFonts w:ascii="Times New Roman" w:hAnsi="Times New Roman" w:cs="Times New Roman"/>
+          <w:szCs w:val="24"/>
+        </w:rPr>
+        <w:t xml:space="preserve"> It is common practice to use modulo 15 instead of 16, or 7 as opposed to 8 for 2-dimensional noise, to avoid obvious repetition patterns and distribute the gradients more irregularly.</w:t>
+      </w:r>
+    </w:p>
+    <w:p>
+      <w:pPr>
+        <w:spacing w:after="0"/>
+        <w:jc w:val="both"/>
+        <w:rPr>
+          <w:rFonts w:ascii="Times New Roman" w:hAnsi="Times New Roman" w:cs="Times New Roman"/>
+          <w:szCs w:val="24"/>
+        </w:rPr>
+      </w:pPr>
+    </w:p>
+    <w:p>
+      <w:pPr>
+        <w:spacing w:before="240" w:after="0" w:line="360" w:lineRule="auto"/>
+        <w:jc w:val="both"/>
+        <w:rPr>
+          <w:rFonts w:ascii="Times New Roman" w:hAnsi="Times New Roman" w:cs="Times New Roman"/>
+          <w:b/>
+          <w:i/>
+          <w:sz w:val="24"/>
+          <w:szCs w:val="24"/>
+        </w:rPr>
+      </w:pPr>
+      <w:r>
+        <w:rPr>
+          <w:rFonts w:ascii="Times New Roman" w:hAnsi="Times New Roman" w:cs="Times New Roman"/>
+          <w:b/>
+          <w:i/>
+          <w:sz w:val="24"/>
+          <w:szCs w:val="24"/>
+        </w:rPr>
+        <w:t>Simplex Noise</w:t>
+      </w:r>
+    </w:p>
+    <w:p>
+      <w:pPr>
+        <w:spacing w:after="0"/>
+        <w:ind w:firstLine="284"/>
+        <w:jc w:val="both"/>
+        <w:rPr>
+          <w:rFonts w:ascii="Times New Roman" w:hAnsi="Times New Roman" w:cs="Times New Roman"/>
+          <w:szCs w:val="24"/>
+        </w:rPr>
+      </w:pPr>
+      <w:r>
+        <w:rPr>
+          <w:rFonts w:ascii="Times New Roman" w:hAnsi="Times New Roman" w:cs="Times New Roman"/>
+          <w:szCs w:val="24"/>
+        </w:rPr>
+        <w:t>Simplex</w:t>
+      </w:r>
+      <w:r>
+        <w:rPr>
+          <w:rFonts w:ascii="Times New Roman" w:hAnsi="Times New Roman" w:cs="Times New Roman"/>
+          <w:szCs w:val="24"/>
+        </w:rPr>
+        <w:t xml:space="preserve"> noise</w:t>
+      </w:r>
+      <w:r>
+        <w:rPr>
+          <w:rFonts w:ascii="Times New Roman" w:hAnsi="Times New Roman" w:cs="Times New Roman"/>
+          <w:szCs w:val="24"/>
+        </w:rPr>
+        <w:t xml:space="preserve"> was released by Ken Perlin in 2001 as a replacement of Perlin noise, with improved performance at higher dimensions [11]. Simplex noise has polynomial </w:t>
+      </w:r>
+      <w:r>
+        <w:rPr>
+          <w:rFonts w:ascii="Times New Roman" w:hAnsi="Times New Roman" w:cs="Times New Roman"/>
+          <w:szCs w:val="24"/>
+        </w:rPr>
+        <w:lastRenderedPageBreak/>
+        <w:t>time complexity O(n</w:t>
+      </w:r>
+      <w:r>
+        <w:rPr>
+          <w:rFonts w:ascii="Times New Roman" w:hAnsi="Times New Roman" w:cs="Times New Roman"/>
+          <w:szCs w:val="24"/>
+          <w:vertAlign w:val="superscript"/>
+        </w:rPr>
+        <w:t>2</w:t>
+      </w:r>
+      <w:r>
+        <w:rPr>
+          <w:rFonts w:ascii="Times New Roman" w:hAnsi="Times New Roman" w:cs="Times New Roman"/>
+          <w:szCs w:val="24"/>
+        </w:rPr>
+        <w:t>) as opposed to Perlin noise’s O(2</w:t>
+      </w:r>
+      <w:r>
+        <w:rPr>
+          <w:rFonts w:ascii="Times New Roman" w:hAnsi="Times New Roman" w:cs="Times New Roman"/>
+          <w:szCs w:val="24"/>
+          <w:vertAlign w:val="superscript"/>
+        </w:rPr>
+        <w:t>n</w:t>
+      </w:r>
+      <w:r>
+        <w:rPr>
+          <w:rFonts w:ascii="Times New Roman" w:hAnsi="Times New Roman" w:cs="Times New Roman"/>
+          <w:szCs w:val="24"/>
+        </w:rPr>
+        <w:t xml:space="preserve">) exponential time [9], which explains why it is faster at higher dimensions as the output of polynomial functions grow much slower. This improvement was achieved by resolving two limitations of the original algorithm – the use of a cube structure to represent the grid, and the use of linear interpolation which must be performed in one dimension at a time. As discussed previously, both Perlin and value noise interpolate between cubic grid points, meaning at a given dimension </w:t>
+      </w:r>
+      <w:r>
+        <w:rPr>
+          <w:rFonts w:ascii="Times New Roman" w:hAnsi="Times New Roman" w:cs="Times New Roman"/>
+          <w:i/>
+          <w:szCs w:val="24"/>
+        </w:rPr>
+        <w:t>n</w:t>
+      </w:r>
+      <w:r>
+        <w:rPr>
+          <w:rFonts w:ascii="Times New Roman" w:hAnsi="Times New Roman" w:cs="Times New Roman"/>
+          <w:szCs w:val="24"/>
+        </w:rPr>
+        <w:t xml:space="preserve"> there are 2</w:t>
+      </w:r>
+      <w:r>
+        <w:rPr>
+          <w:rFonts w:ascii="Times New Roman" w:hAnsi="Times New Roman" w:cs="Times New Roman"/>
+          <w:szCs w:val="24"/>
+          <w:vertAlign w:val="superscript"/>
+        </w:rPr>
+        <w:t>n</w:t>
+      </w:r>
+      <w:r>
+        <w:rPr>
+          <w:rFonts w:ascii="Times New Roman" w:hAnsi="Times New Roman" w:cs="Times New Roman"/>
+          <w:szCs w:val="24"/>
+        </w:rPr>
+        <w:t xml:space="preserve"> grid points to interpolate between and therefore      2</w:t>
+      </w:r>
+      <w:r>
+        <w:rPr>
+          <w:rFonts w:ascii="Times New Roman" w:hAnsi="Times New Roman" w:cs="Times New Roman"/>
+          <w:szCs w:val="24"/>
+          <w:vertAlign w:val="superscript"/>
+        </w:rPr>
+        <w:t>n</w:t>
+      </w:r>
+      <w:r>
+        <w:rPr>
+          <w:rFonts w:ascii="Times New Roman" w:hAnsi="Times New Roman" w:cs="Times New Roman"/>
+          <w:szCs w:val="24"/>
+        </w:rPr>
+        <w:t>-1 linear interpolations required. This is what gives these algorithms their time complexity, and the</w:t>
+      </w:r>
+      <w:r>
+        <w:rPr>
+          <w:rFonts w:ascii="Times New Roman" w:hAnsi="Times New Roman" w:cs="Times New Roman"/>
+          <w:szCs w:val="24"/>
+        </w:rPr>
+        <w:t>refore using a system with less grid points to interpolate between would reduce the complexity of the algorithm.</w:t>
+      </w:r>
+    </w:p>
+    <w:p>
+      <w:pPr>
+        <w:spacing w:after="0"/>
+        <w:ind w:firstLine="284"/>
+        <w:jc w:val="both"/>
+        <w:rPr>
+          <w:rFonts w:ascii="Times New Roman" w:hAnsi="Times New Roman" w:cs="Times New Roman"/>
+          <w:szCs w:val="24"/>
+        </w:rPr>
+      </w:pPr>
+      <w:r>
+        <w:rPr>
+          <w:rFonts w:ascii="Times New Roman" w:hAnsi="Times New Roman" w:cs="Times New Roman"/>
+          <w:szCs w:val="24"/>
+        </w:rPr>
+        <w:t xml:space="preserve">Simplex noise gets its name from its use of simplices to construct its grid, which are the shape with the fewest possible corners in a given number of dimensions. For 2D noise this shape is a triangle, and in 3D a pyramid is used. A simplex has </w:t>
+      </w:r>
+      <w:r>
+        <w:rPr>
+          <w:rFonts w:ascii="Times New Roman" w:hAnsi="Times New Roman" w:cs="Times New Roman"/>
+          <w:i/>
+          <w:szCs w:val="24"/>
+        </w:rPr>
+        <w:t>n+1</w:t>
+      </w:r>
+      <w:r>
+        <w:rPr>
+          <w:rFonts w:ascii="Times New Roman" w:hAnsi="Times New Roman" w:cs="Times New Roman"/>
+          <w:szCs w:val="24"/>
+        </w:rPr>
+        <w:t xml:space="preserve"> corners, and so grows linearly as the number of dimensions increases rather than exponentially. This explains how Simplex noise will perform better at higher dimensions.</w:t>
+      </w:r>
+    </w:p>
+    <w:p>
+      <w:pPr>
+        <w:spacing w:after="0"/>
+        <w:ind w:firstLine="284"/>
+        <w:jc w:val="both"/>
+        <w:rPr>
+          <w:rFonts w:ascii="Times New Roman" w:hAnsi="Times New Roman" w:cs="Times New Roman"/>
+          <w:szCs w:val="24"/>
+        </w:rPr>
+      </w:pPr>
+    </w:p>
+    <w:p>
+      <w:pPr>
+        <w:spacing w:after="0"/>
+        <w:ind w:firstLine="284"/>
+        <w:jc w:val="both"/>
+        <w:rPr>
+          <w:rFonts w:ascii="Times New Roman" w:hAnsi="Times New Roman" w:cs="Times New Roman"/>
+          <w:szCs w:val="24"/>
+        </w:rPr>
+      </w:pPr>
+      <w:proofErr w:type="gramStart"/>
+      <w:r>
+        <w:rPr>
+          <w:rFonts w:ascii="Times New Roman" w:hAnsi="Times New Roman" w:cs="Times New Roman"/>
+          <w:szCs w:val="24"/>
+        </w:rPr>
+        <w:t>[ image</w:t>
+      </w:r>
+      <w:proofErr w:type="gramEnd"/>
+      <w:r>
+        <w:rPr>
+          <w:rFonts w:ascii="Times New Roman" w:hAnsi="Times New Roman" w:cs="Times New Roman"/>
+          <w:szCs w:val="24"/>
+        </w:rPr>
+        <w:t xml:space="preserve"> showing hypercubes vs simplices ] </w:t>
+      </w:r>
+    </w:p>
+    <w:p>
+      <w:pPr>
+        <w:spacing w:after="0"/>
+        <w:ind w:firstLine="284"/>
+        <w:jc w:val="both"/>
+        <w:rPr>
+          <w:rFonts w:ascii="Times New Roman" w:hAnsi="Times New Roman" w:cs="Times New Roman"/>
+          <w:szCs w:val="24"/>
+        </w:rPr>
+      </w:pPr>
+    </w:p>
+    <w:p>
+      <w:pPr>
+        <w:spacing w:after="0"/>
+        <w:ind w:firstLine="284"/>
+        <w:jc w:val="both"/>
+        <w:rPr>
+          <w:rFonts w:ascii="Times New Roman" w:hAnsi="Times New Roman" w:cs="Times New Roman"/>
+          <w:szCs w:val="24"/>
+        </w:rPr>
+      </w:pPr>
+      <w:r>
+        <w:rPr>
+          <w:rFonts w:ascii="Times New Roman" w:hAnsi="Times New Roman" w:cs="Times New Roman"/>
+          <w:szCs w:val="24"/>
+        </w:rPr>
+        <w:t xml:space="preserve">Due to the nature of simplices as opposed to </w:t>
+      </w:r>
+      <w:r>
+        <w:rPr>
+          <w:rFonts w:ascii="Times New Roman" w:hAnsi="Times New Roman" w:cs="Times New Roman"/>
+          <w:szCs w:val="24"/>
+        </w:rPr>
+        <w:t>hypercubes</w:t>
+      </w:r>
+      <w:r>
+        <w:rPr>
+          <w:rFonts w:ascii="Times New Roman" w:hAnsi="Times New Roman" w:cs="Times New Roman"/>
+          <w:szCs w:val="24"/>
+        </w:rPr>
+        <w:t>, linear interpolation between grid points cannot be used. Instead, Simplex noise utilises a radial attenuation function to calculate pixel values. The function used was selected such that the impact of each corner diminishes to zero prior to crossing the boundary into a neighbouring simplex, ensuring that only the corners of the simplex containing the pixel will contribute to its noise value. However, the use of this structure makes it considerably more complex to determine which simplex a pixel is within, as you can no longer simply round the pixel coordinates up and down to integer values. Instead, the input coordinates must</w:t>
+      </w:r>
+      <w:r>
+        <w:rPr>
+          <w:rFonts w:ascii="Times New Roman" w:hAnsi="Times New Roman" w:cs="Times New Roman"/>
+          <w:szCs w:val="24"/>
+        </w:rPr>
+        <w:t xml:space="preserve"> first</w:t>
+      </w:r>
+      <w:r>
+        <w:rPr>
+          <w:rFonts w:ascii="Times New Roman" w:hAnsi="Times New Roman" w:cs="Times New Roman"/>
+          <w:szCs w:val="24"/>
+        </w:rPr>
+        <w:t xml:space="preserve"> be skewed into simplex space</w:t>
+      </w:r>
+      <w:r>
+        <w:rPr>
+          <w:rFonts w:ascii="Times New Roman" w:hAnsi="Times New Roman" w:cs="Times New Roman"/>
+          <w:szCs w:val="24"/>
+        </w:rPr>
+        <w:t xml:space="preserve"> before being rounded to find the first nearby point, and then this point’s coordinates are unskewed in order to find the other simplex points. The rounding determines which hypercube the pixel is within, but to determine which specific simplex it is in within the hypercube, the magnitudes of the coordinates must be compared. In 2 dimensions, if the magnitude of the </w:t>
+      </w:r>
+      <w:r>
+        <w:rPr>
+          <w:rFonts w:ascii="Times New Roman" w:hAnsi="Times New Roman" w:cs="Times New Roman"/>
+          <w:i/>
+          <w:szCs w:val="24"/>
+        </w:rPr>
+        <w:t>x</w:t>
+      </w:r>
+      <w:r>
+        <w:rPr>
+          <w:rFonts w:ascii="Times New Roman" w:hAnsi="Times New Roman" w:cs="Times New Roman"/>
+          <w:szCs w:val="24"/>
+        </w:rPr>
+        <w:t xml:space="preserve"> coordinate is greater than that of the </w:t>
+      </w:r>
+      <w:r>
+        <w:rPr>
+          <w:rFonts w:ascii="Times New Roman" w:hAnsi="Times New Roman" w:cs="Times New Roman"/>
+          <w:i/>
+          <w:szCs w:val="24"/>
+        </w:rPr>
+        <w:t>y</w:t>
+      </w:r>
+      <w:r>
+        <w:rPr>
+          <w:rFonts w:ascii="Times New Roman" w:hAnsi="Times New Roman" w:cs="Times New Roman"/>
+          <w:szCs w:val="24"/>
+        </w:rPr>
+        <w:t xml:space="preserve"> value, then the pixel is within the lower-right simplex (or triangle), otherwise it is within the upper-left triangle. Depending on which triangle the pixel is within, the other corners are located using offsets </w:t>
+      </w:r>
+      <w:r>
+        <w:rPr>
+          <w:rFonts w:ascii="Times New Roman" w:hAnsi="Times New Roman" w:cs="Times New Roman"/>
+          <w:szCs w:val="24"/>
+        </w:rPr>
+        <w:t>in simplex space that must also be unskewed.</w:t>
+      </w:r>
+    </w:p>
+    <w:p>
+      <w:pPr>
+        <w:spacing w:after="0"/>
+        <w:ind w:firstLine="284"/>
+        <w:jc w:val="both"/>
+        <w:rPr>
+          <w:rFonts w:ascii="Times New Roman" w:hAnsi="Times New Roman" w:cs="Times New Roman"/>
+          <w:szCs w:val="24"/>
+        </w:rPr>
+      </w:pPr>
+      <w:r>
+        <w:rPr>
+          <w:rFonts w:ascii="Times New Roman" w:hAnsi="Times New Roman" w:cs="Times New Roman"/>
+          <w:szCs w:val="24"/>
+        </w:rPr>
+        <w:t>After these additional steps, the process becomes very similar to Perlin noise. The same gradient function can be used to determine the gradient vector and subsequent dot product contribution for each corner, and the radial attenuation function is applied to each in place of linear interpolation. The attenuated contributions are then summed, and Perlin recommends scaling the final result by a factor of 70 to give values in a useful range similar to Perlin noise.</w:t>
+      </w:r>
+      <w:r>
+        <w:rPr>
+          <w:rFonts w:ascii="Times New Roman" w:hAnsi="Times New Roman" w:cs="Times New Roman"/>
+          <w:szCs w:val="24"/>
+        </w:rPr>
+        <w:t xml:space="preserve"> [NEED SOME CITATIONS]</w:t>
+      </w:r>
+    </w:p>
+    <w:p>
+      <w:pPr>
+        <w:spacing w:after="0"/>
+        <w:ind w:firstLine="284"/>
+        <w:jc w:val="both"/>
+        <w:rPr>
+          <w:rFonts w:ascii="Times New Roman" w:hAnsi="Times New Roman" w:cs="Times New Roman"/>
+          <w:szCs w:val="24"/>
+        </w:rPr>
+      </w:pPr>
+      <w:r>
+        <w:rPr>
+          <w:rFonts w:ascii="Times New Roman" w:hAnsi="Times New Roman" w:cs="Times New Roman"/>
+          <w:szCs w:val="24"/>
+        </w:rPr>
+        <w:lastRenderedPageBreak/>
+        <w:t>Simplex noise is an objective improvement over Perlin noise, however its benefits mostly come when using higher numbers of dimensions than the majority of tasks require, so it is yet to be as widely adopted as its predecessor. Simplex noise does not introduce any directional artefacts though, meaning it can be rotated without the angle being discernible. This may be a requirement for certain textures or other uses within games, so for those applications it is far more suitable. In general however, its additional complexity and lack of significant improvement at 2 or 3 dimensions has meant that it remains far less popular than Perlin noise.</w:t>
+      </w:r>
+    </w:p>
+    <w:p>
+      <w:pPr>
+        <w:spacing w:after="0"/>
+        <w:jc w:val="both"/>
+        <w:rPr>
+          <w:rFonts w:ascii="Times New Roman" w:hAnsi="Times New Roman" w:cs="Times New Roman"/>
+          <w:szCs w:val="24"/>
+        </w:rPr>
+      </w:pPr>
+    </w:p>
+    <w:p>
+      <w:pPr>
+        <w:spacing w:before="240" w:after="0" w:line="360" w:lineRule="auto"/>
+        <w:jc w:val="both"/>
+        <w:rPr>
+          <w:rFonts w:ascii="Times New Roman" w:hAnsi="Times New Roman" w:cs="Times New Roman"/>
+          <w:b/>
+          <w:i/>
+          <w:sz w:val="24"/>
+          <w:szCs w:val="24"/>
+        </w:rPr>
+      </w:pPr>
+      <w:r>
+        <w:rPr>
+          <w:rFonts w:ascii="Times New Roman" w:hAnsi="Times New Roman" w:cs="Times New Roman"/>
+          <w:b/>
+          <w:i/>
+          <w:sz w:val="24"/>
+          <w:szCs w:val="24"/>
+        </w:rPr>
+        <w:t>Evaluation of Noise Techniques</w:t>
+      </w:r>
+    </w:p>
+    <w:p>
+      <w:pPr>
+        <w:spacing w:after="0"/>
+        <w:jc w:val="both"/>
+        <w:rPr>
+          <w:rFonts w:ascii="Times New Roman" w:hAnsi="Times New Roman" w:cs="Times New Roman"/>
+          <w:szCs w:val="24"/>
+        </w:rPr>
+      </w:pPr>
+      <w:r>
+        <w:rPr>
+          <w:rFonts w:ascii="Times New Roman" w:hAnsi="Times New Roman" w:cs="Times New Roman"/>
+          <w:szCs w:val="24"/>
+        </w:rPr>
+        <w:t xml:space="preserve">Due to their prominence in the field of procedural generation, the decision was made to implement Perlin and Simplex noise for the project rather than the simpler Value or Diamond-Square noise functions. The goal is to simulate a real-world use case of the noise in order to measure the impact of using the GPU, so the most commonly used noise functions should be utilised. Implementing two different functions gives more data </w:t>
+      </w:r>
+      <w:r>
+        <w:rPr>
+          <w:rFonts w:ascii="Times New Roman" w:hAnsi="Times New Roman" w:cs="Times New Roman"/>
+          <w:szCs w:val="24"/>
+        </w:rPr>
+        <w:t xml:space="preserve">points </w:t>
+      </w:r>
+      <w:r>
+        <w:rPr>
+          <w:rFonts w:ascii="Times New Roman" w:hAnsi="Times New Roman" w:cs="Times New Roman"/>
+          <w:szCs w:val="24"/>
+        </w:rPr>
+        <w:t>to compare the CPU and GPU approaches with, and this background review has provided a detailed understanding of both algorithms so it will be possible to implement each of them.</w:t>
+      </w:r>
+      <w:r>
+        <w:rPr>
+          <w:rFonts w:ascii="Times New Roman" w:hAnsi="Times New Roman" w:cs="Times New Roman"/>
+          <w:szCs w:val="24"/>
+        </w:rPr>
+        <w:t xml:space="preserve"> The implementation will be in 2 dimensions, so it is expected that both methods will yield similar performance.</w:t>
+      </w:r>
+    </w:p>
+    <w:p>
+      <w:pPr>
+        <w:spacing w:after="0"/>
+        <w:jc w:val="both"/>
+        <w:rPr>
+          <w:rFonts w:ascii="Times New Roman" w:hAnsi="Times New Roman" w:cs="Times New Roman"/>
+          <w:szCs w:val="24"/>
+        </w:rPr>
+      </w:pPr>
     </w:p>
     <w:p>
       <w:pPr>
@@ -2256,6 +2759,62 @@
         <w:pStyle w:val="ListParagraph"/>
         <w:spacing w:after="0"/>
         <w:ind w:left="644"/>
+        <w:jc w:val="both"/>
+        <w:rPr>
+          <w:rFonts w:ascii="Times New Roman" w:hAnsi="Times New Roman" w:cs="Times New Roman"/>
+          <w:szCs w:val="24"/>
+        </w:rPr>
+      </w:pPr>
+    </w:p>
+    <w:p>
+      <w:pPr>
+        <w:pStyle w:val="ListParagraph"/>
+        <w:spacing w:after="0"/>
+        <w:ind w:left="644"/>
+        <w:jc w:val="both"/>
+        <w:rPr>
+          <w:rFonts w:ascii="Times New Roman" w:hAnsi="Times New Roman" w:cs="Times New Roman"/>
+          <w:szCs w:val="24"/>
+        </w:rPr>
+      </w:pPr>
+    </w:p>
+    <w:p>
+      <w:pPr>
+        <w:pStyle w:val="ListParagraph"/>
+        <w:spacing w:after="0"/>
+        <w:ind w:left="644"/>
+        <w:jc w:val="both"/>
+        <w:rPr>
+          <w:rFonts w:ascii="Times New Roman" w:hAnsi="Times New Roman" w:cs="Times New Roman"/>
+          <w:szCs w:val="24"/>
+        </w:rPr>
+      </w:pPr>
+    </w:p>
+    <w:p>
+      <w:pPr>
+        <w:pStyle w:val="ListParagraph"/>
+        <w:spacing w:after="0"/>
+        <w:ind w:left="644"/>
+        <w:jc w:val="both"/>
+        <w:rPr>
+          <w:rFonts w:ascii="Times New Roman" w:hAnsi="Times New Roman" w:cs="Times New Roman"/>
+          <w:szCs w:val="24"/>
+        </w:rPr>
+      </w:pPr>
+    </w:p>
+    <w:p>
+      <w:pPr>
+        <w:spacing w:after="0"/>
+        <w:jc w:val="both"/>
+        <w:rPr>
+          <w:rFonts w:ascii="Times New Roman" w:hAnsi="Times New Roman" w:cs="Times New Roman"/>
+          <w:szCs w:val="24"/>
+        </w:rPr>
+      </w:pPr>
+    </w:p>
+    <w:p>
+      <w:pPr>
+        <w:spacing w:after="0"/>
         <w:jc w:val="both"/>
         <w:rPr>
           <w:rFonts w:ascii="Times New Roman" w:hAnsi="Times New Roman" w:cs="Times New Roman"/>
@@ -2324,7 +2883,21 @@
           <w:rFonts w:ascii="Times New Roman" w:hAnsi="Times New Roman" w:cs="Times New Roman"/>
           <w:szCs w:val="24"/>
         </w:rPr>
-        <w:t>The terrain generation code would be written in C++ and GLSL, and build upon the foundations provided by the framework. In order to visualise the resulting terrain, the code would inherit from the provided mesh class and make use of the existing rendering implementation.</w:t>
+        <w:t>The terrain generation code would be written in C++ and GLSL, and build upon the foundations provided by the framework. In order to visualise</w:t>
+      </w:r>
+      <w:r>
+        <w:rPr>
+          <w:rFonts w:ascii="Times New Roman" w:hAnsi="Times New Roman" w:cs="Times New Roman"/>
+          <w:szCs w:val="24"/>
+        </w:rPr>
+        <w:t xml:space="preserve"> the resulting terrain, the classes created</w:t>
+      </w:r>
+      <w:r>
+        <w:rPr>
+          <w:rFonts w:ascii="Times New Roman" w:hAnsi="Times New Roman" w:cs="Times New Roman"/>
+          <w:szCs w:val="24"/>
+        </w:rPr>
+        <w:t xml:space="preserve"> would inherit from the provided mesh class and make use of the existing rendering implementation.</w:t>
       </w:r>
     </w:p>
     <w:p>
@@ -2402,7 +2975,23 @@
           <w:rFonts w:ascii="Times New Roman" w:hAnsi="Times New Roman" w:cs="Times New Roman"/>
           <w:szCs w:val="24"/>
         </w:rPr>
-        <w:t xml:space="preserve">The implementation phase begun with creating a 2D Perlin noise class within C++ using the techniques discussed in the background review. A permutation table </w:t>
+        <w:t>The implementation phase begun with creat</w:t>
+      </w:r>
+      <w:r>
+        <w:rPr>
+          <w:rFonts w:ascii="Times New Roman" w:hAnsi="Times New Roman" w:cs="Times New Roman"/>
+          <w:szCs w:val="24"/>
+        </w:rPr>
+        <w:t xml:space="preserve">ing a 2D Perlin noise class </w:t>
+      </w:r>
+      <w:bookmarkStart w:id="0" w:name="_GoBack"/>
+      <w:bookmarkEnd w:id="0"/>
+      <w:r>
+        <w:rPr>
+          <w:rFonts w:ascii="Times New Roman" w:hAnsi="Times New Roman" w:cs="Times New Roman"/>
+          <w:szCs w:val="24"/>
+        </w:rPr>
+        <w:t xml:space="preserve">in C++ using the techniques discussed in the background review. A permutation table </w:t>
       </w:r>
       <w:r>
         <w:rPr>
@@ -2961,14 +3550,7 @@
           <w:rFonts w:ascii="Times New Roman" w:hAnsi="Times New Roman" w:cs="Times New Roman"/>
           <w:szCs w:val="24"/>
         </w:rPr>
-        <w:t xml:space="preserve"> The value to interpolate by on each axis is given by calling the fade function on the local coordinates, in order </w:t>
-      </w:r>
-      <w:r>
-        <w:rPr>
-          <w:rFonts w:ascii="Times New Roman" w:hAnsi="Times New Roman" w:cs="Times New Roman"/>
-          <w:szCs w:val="24"/>
-        </w:rPr>
-        <w:t xml:space="preserve">to ease the </w:t>
+        <w:t xml:space="preserve"> The value to interpolate by on each axis is given by calling the fade function on the local coordinates, in order to ease the </w:t>
       </w:r>
       <w:r>
         <w:rPr>
@@ -3016,6 +3598,16 @@
           <w:szCs w:val="24"/>
         </w:rPr>
         <w:t>Simplex Noise</w:t>
+      </w:r>
+      <w:r>
+        <w:rPr>
+          <w:rFonts w:ascii="Times New Roman" w:hAnsi="Times New Roman" w:cs="Times New Roman"/>
+          <w:b/>
+          <w:i/>
+          <w:sz w:val="24"/>
+          <w:szCs w:val="24"/>
+        </w:rPr>
+        <w:t xml:space="preserve"> Implementation</w:t>
       </w:r>
     </w:p>
     <w:p>
@@ -3625,8 +4217,6 @@
         </w:rPr>
         <w:t>Once the vertex data has been computed, indices are calculated and stored so that the terrain can be rendered using triangles. The normals and tangents are also calculated using provided functions, and all of the computed data is uploaded to the relevant buffers. The terrain is then rendered within a simple demonstration scene as pictured below.</w:t>
       </w:r>
-      <w:bookmarkStart w:id="0" w:name="_GoBack"/>
-      <w:bookmarkEnd w:id="0"/>
     </w:p>
     <w:p>
       <w:pPr>
@@ -3687,6 +4277,74 @@
     </w:p>
     <w:p>
       <w:pPr>
+        <w:spacing w:before="240" w:after="0" w:line="360" w:lineRule="auto"/>
+        <w:jc w:val="both"/>
+        <w:rPr>
+          <w:rFonts w:ascii="Times New Roman" w:hAnsi="Times New Roman" w:cs="Times New Roman"/>
+          <w:b/>
+          <w:i/>
+          <w:sz w:val="24"/>
+          <w:szCs w:val="24"/>
+        </w:rPr>
+      </w:pPr>
+      <w:r>
+        <w:rPr>
+          <w:rFonts w:ascii="Times New Roman" w:hAnsi="Times New Roman" w:cs="Times New Roman"/>
+          <w:b/>
+          <w:i/>
+          <w:sz w:val="24"/>
+          <w:szCs w:val="24"/>
+        </w:rPr>
+        <w:t>GPU</w:t>
+      </w:r>
+      <w:r>
+        <w:rPr>
+          <w:rFonts w:ascii="Times New Roman" w:hAnsi="Times New Roman" w:cs="Times New Roman"/>
+          <w:b/>
+          <w:i/>
+          <w:sz w:val="24"/>
+          <w:szCs w:val="24"/>
+        </w:rPr>
+        <w:t xml:space="preserve"> Terrain</w:t>
+      </w:r>
+      <w:r>
+        <w:rPr>
+          <w:rFonts w:ascii="Times New Roman" w:hAnsi="Times New Roman" w:cs="Times New Roman"/>
+          <w:b/>
+          <w:i/>
+          <w:sz w:val="24"/>
+          <w:szCs w:val="24"/>
+        </w:rPr>
+        <w:t xml:space="preserve"> Compute Shader</w:t>
+      </w:r>
+    </w:p>
+    <w:p>
+      <w:pPr>
+        <w:spacing w:after="0"/>
+        <w:jc w:val="both"/>
+        <w:rPr>
+          <w:rFonts w:ascii="Times New Roman" w:hAnsi="Times New Roman" w:cs="Times New Roman"/>
+          <w:szCs w:val="24"/>
+        </w:rPr>
+      </w:pPr>
+      <w:r>
+        <w:rPr>
+          <w:rFonts w:ascii="Times New Roman" w:hAnsi="Times New Roman" w:cs="Times New Roman"/>
+          <w:szCs w:val="24"/>
+        </w:rPr>
+        <w:t>Now that the CPU approach had been implemented and its performance bottleneck had been highlighted, a GPU-based approach was created to measure the improvements from parallelising the terrain generation. A GLSL compute shader was written for each noise function using the same methods as the C++ implementations, with minor changes to better utilise the GLSL language.</w:t>
+      </w:r>
+      <w:r>
+        <w:rPr>
+          <w:rFonts w:ascii="Times New Roman" w:hAnsi="Times New Roman" w:cs="Times New Roman"/>
+          <w:szCs w:val="24"/>
+        </w:rPr>
+        <w:t xml:space="preserve"> Uniform values for the various noise parameters are passed in so that they can be adjusted on the CPU side, as well as a permutation table of size 256 containing the same values as the CPU implementation. This array is then duplicated within the shader to provide the full 512 integer array.</w:t>
+      </w:r>
+    </w:p>
+    <w:p>
+      <w:pPr>
+        <w:spacing w:after="0"/>
         <w:ind w:firstLine="284"/>
         <w:jc w:val="both"/>
         <w:rPr>
@@ -3699,22 +4357,128 @@
           <w:rFonts w:ascii="Times New Roman" w:hAnsi="Times New Roman" w:cs="Times New Roman"/>
           <w:szCs w:val="24"/>
         </w:rPr>
-        <w:t>Then</w:t>
-      </w:r>
-      <w:r>
-        <w:rPr>
-          <w:rFonts w:ascii="Times New Roman" w:hAnsi="Times New Roman" w:cs="Times New Roman"/>
-          <w:szCs w:val="24"/>
-        </w:rPr>
-        <w:t xml:space="preserve"> use of noise in cputerrain.cpp – different parameters with explanation of effect, mesh creation, loops and how they show </w:t>
-      </w:r>
+        <w:t>The aim was to keep the compute shader noise implementations as consistent as possible with the C++ implementations so that their comparison would reflect the improvements from the architecture used, rather than any differences in code. The same fade and gradient functions are used, but the inbuilt ‘mix’ GLSL function is used for linear interpolation as it provides the same functionality. The actual noise functions are virtually identical to the CPU approach, as is their use within the ‘main’ function</w:t>
+      </w:r>
+      <w:r>
+        <w:rPr>
+          <w:rFonts w:ascii="Times New Roman" w:hAnsi="Times New Roman" w:cs="Times New Roman"/>
+          <w:szCs w:val="24"/>
+        </w:rPr>
+        <w:t xml:space="preserve"> to the way in which the C++ noise was used</w:t>
+      </w:r>
+      <w:r>
+        <w:rPr>
+          <w:rFonts w:ascii="Times New Roman" w:hAnsi="Times New Roman" w:cs="Times New Roman"/>
+          <w:szCs w:val="24"/>
+        </w:rPr>
+        <w:t xml:space="preserve">. The only significant difference here is that the input coordinates come from the global invocation ID of the shader invocation, as due </w:t>
+      </w:r>
+      <w:r>
+        <w:rPr>
+          <w:rFonts w:ascii="Times New Roman" w:hAnsi="Times New Roman" w:cs="Times New Roman"/>
+          <w:szCs w:val="24"/>
+        </w:rPr>
+        <w:lastRenderedPageBreak/>
+        <w:t>to the layout</w:t>
+      </w:r>
+      <w:r>
+        <w:rPr>
+          <w:rFonts w:ascii="Times New Roman" w:hAnsi="Times New Roman" w:cs="Times New Roman"/>
+          <w:szCs w:val="24"/>
+        </w:rPr>
+        <w:t xml:space="preserve"> and work group size</w:t>
+      </w:r>
+      <w:r>
+        <w:rPr>
+          <w:rFonts w:ascii="Times New Roman" w:hAnsi="Times New Roman" w:cs="Times New Roman"/>
+          <w:szCs w:val="24"/>
+        </w:rPr>
+        <w:t xml:space="preserve"> used this will provide integer values that can be used as x and z coordinates for each vertex in the terrain.</w:t>
+      </w:r>
+    </w:p>
+    <w:p>
+      <w:pPr>
+        <w:spacing w:after="0"/>
+        <w:ind w:firstLine="284"/>
+        <w:jc w:val="both"/>
+        <w:rPr>
+          <w:rFonts w:ascii="Times New Roman" w:hAnsi="Times New Roman" w:cs="Times New Roman"/>
+          <w:szCs w:val="24"/>
+        </w:rPr>
+      </w:pPr>
+      <w:r>
+        <w:rPr>
+          <w:rFonts w:ascii="Times New Roman" w:hAnsi="Times New Roman" w:cs="Times New Roman"/>
+          <w:szCs w:val="24"/>
+        </w:rPr>
+        <w:t xml:space="preserve">However, once the elevation value has been computed for a vertex it cannot simply be written into the vertex array as in the CPU approach. This is not possible from within a compute shader; as discussed they can only output by </w:t>
+      </w:r>
+      <w:r>
+        <w:rPr>
+          <w:rFonts w:ascii="Times New Roman" w:hAnsi="Times New Roman" w:cs="Times New Roman"/>
+          <w:szCs w:val="24"/>
+        </w:rPr>
+        <w:t>writing to an image or shader storage block</w:t>
+      </w:r>
+      <w:r>
+        <w:rPr>
+          <w:rFonts w:ascii="Times New Roman" w:hAnsi="Times New Roman" w:cs="Times New Roman"/>
+          <w:szCs w:val="24"/>
+        </w:rPr>
+        <w:t>. The decision was made to write the outputs to a texture</w:t>
+      </w:r>
+      <w:r>
+        <w:rPr>
+          <w:rFonts w:ascii="Times New Roman" w:hAnsi="Times New Roman" w:cs="Times New Roman"/>
+          <w:szCs w:val="24"/>
+        </w:rPr>
+        <w:t xml:space="preserve"> which can then be read from by the CPU to render the terrain. The ‘</w:t>
+      </w:r>
+      <w:proofErr w:type="spellStart"/>
+      <w:r>
+        <w:rPr>
+          <w:rFonts w:ascii="Times New Roman" w:hAnsi="Times New Roman" w:cs="Times New Roman"/>
+          <w:szCs w:val="24"/>
+        </w:rPr>
+        <w:t>imageStore</w:t>
+      </w:r>
+      <w:proofErr w:type="spellEnd"/>
+      <w:r>
+        <w:rPr>
+          <w:rFonts w:ascii="Times New Roman" w:hAnsi="Times New Roman" w:cs="Times New Roman"/>
+          <w:szCs w:val="24"/>
+        </w:rPr>
+        <w:t>’ function was used for this texture writing, to store the vertex positions in an RGBA32f texture using the red, green and blue channels for the x, y and z coordinates respectively. This texture pixel format was used to provide maximum precision for the elevation values.</w:t>
+      </w:r>
+    </w:p>
+    <w:p>
+      <w:pPr>
+        <w:spacing w:after="0"/>
+        <w:ind w:firstLine="284"/>
+        <w:jc w:val="both"/>
+        <w:rPr>
+          <w:rFonts w:ascii="Times New Roman" w:hAnsi="Times New Roman" w:cs="Times New Roman"/>
+          <w:szCs w:val="24"/>
+        </w:rPr>
+      </w:pPr>
+    </w:p>
+    <w:p>
+      <w:pPr>
+        <w:spacing w:after="0"/>
+        <w:ind w:firstLine="284"/>
+        <w:jc w:val="both"/>
+        <w:rPr>
+          <w:rFonts w:ascii="Times New Roman" w:hAnsi="Times New Roman" w:cs="Times New Roman"/>
+          <w:szCs w:val="24"/>
+        </w:rPr>
+      </w:pPr>
       <w:proofErr w:type="gramStart"/>
       <w:r>
         <w:rPr>
           <w:rFonts w:ascii="Times New Roman" w:hAnsi="Times New Roman" w:cs="Times New Roman"/>
           <w:szCs w:val="24"/>
         </w:rPr>
-        <w:t>its</w:t>
+        <w:t>[ snippet</w:t>
       </w:r>
       <w:proofErr w:type="gramEnd"/>
       <w:r>
@@ -3722,7 +4486,7 @@
           <w:rFonts w:ascii="Times New Roman" w:hAnsi="Times New Roman" w:cs="Times New Roman"/>
           <w:szCs w:val="24"/>
         </w:rPr>
-        <w:t xml:space="preserve"> parallelisable</w:t>
+        <w:t xml:space="preserve"> of Perlin/Simplex compute shaders ]</w:t>
       </w:r>
     </w:p>
     <w:p>
@@ -3734,13 +4498,469 @@
           <w:szCs w:val="24"/>
         </w:rPr>
       </w:pPr>
-      <w:r>
-        <w:rPr>
-          <w:rFonts w:ascii="Times New Roman" w:hAnsi="Times New Roman" w:cs="Times New Roman"/>
-          <w:szCs w:val="24"/>
-        </w:rPr>
-        <w:t>Then explanation of GPU coding + differences + challenges etc, breakdown of computeshaderterrain.cpp and texture stuff</w:t>
-      </w:r>
+    </w:p>
+    <w:p>
+      <w:pPr>
+        <w:ind w:firstLine="284"/>
+        <w:jc w:val="both"/>
+        <w:rPr>
+          <w:rFonts w:ascii="Times New Roman" w:hAnsi="Times New Roman" w:cs="Times New Roman"/>
+          <w:szCs w:val="24"/>
+        </w:rPr>
+      </w:pPr>
+    </w:p>
+    <w:p>
+      <w:pPr>
+        <w:spacing w:before="240" w:after="0" w:line="360" w:lineRule="auto"/>
+        <w:jc w:val="both"/>
+        <w:rPr>
+          <w:rFonts w:ascii="Times New Roman" w:hAnsi="Times New Roman" w:cs="Times New Roman"/>
+          <w:b/>
+          <w:i/>
+          <w:sz w:val="24"/>
+          <w:szCs w:val="24"/>
+        </w:rPr>
+      </w:pPr>
+      <w:r>
+        <w:rPr>
+          <w:rFonts w:ascii="Times New Roman" w:hAnsi="Times New Roman" w:cs="Times New Roman"/>
+          <w:b/>
+          <w:i/>
+          <w:sz w:val="24"/>
+          <w:szCs w:val="24"/>
+        </w:rPr>
+        <w:t>Shader Dispatch and Texture Access</w:t>
+      </w:r>
+    </w:p>
+    <w:p>
+      <w:pPr>
+        <w:spacing w:after="0"/>
+        <w:jc w:val="both"/>
+        <w:rPr>
+          <w:rFonts w:ascii="Times New Roman" w:hAnsi="Times New Roman" w:cs="Times New Roman"/>
+          <w:szCs w:val="24"/>
+        </w:rPr>
+      </w:pPr>
+      <w:r>
+        <w:rPr>
+          <w:rFonts w:ascii="Times New Roman" w:hAnsi="Times New Roman" w:cs="Times New Roman"/>
+          <w:szCs w:val="24"/>
+        </w:rPr>
+        <w:t xml:space="preserve">In order to execute the compute shaders and retrieve values from them, a ‘ComputeShaderTerrain’ class was created using similar concepts to the ‘CPUTerrain’ class. It takes in a size but also a pointer to a compute shader to use, and creates vertex and index arrays similarly to the CPU approach. </w:t>
+      </w:r>
+    </w:p>
+    <w:p>
+      <w:pPr>
+        <w:spacing w:after="0"/>
+        <w:ind w:firstLine="284"/>
+        <w:jc w:val="both"/>
+        <w:rPr>
+          <w:rFonts w:ascii="Times New Roman" w:hAnsi="Times New Roman" w:cs="Times New Roman"/>
+          <w:szCs w:val="24"/>
+        </w:rPr>
+      </w:pPr>
+    </w:p>
+    <w:p>
+      <w:pPr>
+        <w:spacing w:after="0"/>
+        <w:ind w:firstLine="284"/>
+        <w:jc w:val="both"/>
+        <w:rPr>
+          <w:rFonts w:ascii="Times New Roman" w:hAnsi="Times New Roman" w:cs="Times New Roman"/>
+          <w:szCs w:val="24"/>
+        </w:rPr>
+      </w:pPr>
+      <w:proofErr w:type="gramStart"/>
+      <w:r>
+        <w:rPr>
+          <w:rFonts w:ascii="Times New Roman" w:hAnsi="Times New Roman" w:cs="Times New Roman"/>
+          <w:szCs w:val="24"/>
+        </w:rPr>
+        <w:t>[ snippet</w:t>
+      </w:r>
+      <w:proofErr w:type="gramEnd"/>
+      <w:r>
+        <w:rPr>
+          <w:rFonts w:ascii="Times New Roman" w:hAnsi="Times New Roman" w:cs="Times New Roman"/>
+          <w:szCs w:val="24"/>
+        </w:rPr>
+        <w:t xml:space="preserve"> of ComputeShaderTerrain initialisation ]</w:t>
+      </w:r>
+    </w:p>
+    <w:p>
+      <w:pPr>
+        <w:spacing w:after="0"/>
+        <w:ind w:firstLine="284"/>
+        <w:jc w:val="both"/>
+        <w:rPr>
+          <w:rFonts w:ascii="Times New Roman" w:hAnsi="Times New Roman" w:cs="Times New Roman"/>
+          <w:szCs w:val="24"/>
+        </w:rPr>
+      </w:pPr>
+    </w:p>
+    <w:p>
+      <w:pPr>
+        <w:spacing w:after="0"/>
+        <w:ind w:firstLine="284"/>
+        <w:jc w:val="both"/>
+        <w:rPr>
+          <w:rFonts w:ascii="Times New Roman" w:hAnsi="Times New Roman" w:cs="Times New Roman"/>
+          <w:szCs w:val="24"/>
+        </w:rPr>
+      </w:pPr>
+      <w:r>
+        <w:rPr>
+          <w:rFonts w:ascii="Times New Roman" w:hAnsi="Times New Roman" w:cs="Times New Roman"/>
+          <w:szCs w:val="24"/>
+        </w:rPr>
+        <w:t>However, the vertex data is calculated using the compute shader by calling the ‘</w:t>
+      </w:r>
+      <w:proofErr w:type="spellStart"/>
+      <w:r>
+        <w:rPr>
+          <w:rFonts w:ascii="Times New Roman" w:hAnsi="Times New Roman" w:cs="Times New Roman"/>
+          <w:szCs w:val="24"/>
+        </w:rPr>
+        <w:t>WriteToTexture</w:t>
+      </w:r>
+      <w:proofErr w:type="spellEnd"/>
+      <w:r>
+        <w:rPr>
+          <w:rFonts w:ascii="Times New Roman" w:hAnsi="Times New Roman" w:cs="Times New Roman"/>
+          <w:szCs w:val="24"/>
+        </w:rPr>
+        <w:t>’ function. This function generates and binds a texture</w:t>
+      </w:r>
+      <w:r>
+        <w:rPr>
+          <w:rFonts w:ascii="Times New Roman" w:hAnsi="Times New Roman" w:cs="Times New Roman"/>
+          <w:szCs w:val="24"/>
+        </w:rPr>
+        <w:t xml:space="preserve"> before specifying a 2-dimensional texture image of the required size and format using several OpenGL calls. This is the texture that will store the terrain vertex data, and it is bound to an image unit and written to a uniform variable within the shader along with the various noise parameters. The texture can then be accessed within the shader via the ‘</w:t>
+      </w:r>
+      <w:proofErr w:type="spellStart"/>
+      <w:r>
+        <w:rPr>
+          <w:rFonts w:ascii="Times New Roman" w:hAnsi="Times New Roman" w:cs="Times New Roman"/>
+          <w:szCs w:val="24"/>
+        </w:rPr>
+        <w:t>resultImage</w:t>
+      </w:r>
+      <w:proofErr w:type="spellEnd"/>
+      <w:r>
+        <w:rPr>
+          <w:rFonts w:ascii="Times New Roman" w:hAnsi="Times New Roman" w:cs="Times New Roman"/>
+          <w:szCs w:val="24"/>
+        </w:rPr>
+        <w:t>’ 2D image uniform in the shader as shown previously.</w:t>
+      </w:r>
+    </w:p>
+    <w:p>
+      <w:pPr>
+        <w:spacing w:after="0"/>
+        <w:ind w:firstLine="284"/>
+        <w:jc w:val="both"/>
+        <w:rPr>
+          <w:rFonts w:ascii="Times New Roman" w:hAnsi="Times New Roman" w:cs="Times New Roman"/>
+          <w:szCs w:val="24"/>
+        </w:rPr>
+      </w:pPr>
+    </w:p>
+    <w:p>
+      <w:pPr>
+        <w:spacing w:after="0"/>
+        <w:ind w:firstLine="284"/>
+        <w:jc w:val="both"/>
+        <w:rPr>
+          <w:rFonts w:ascii="Times New Roman" w:hAnsi="Times New Roman" w:cs="Times New Roman"/>
+          <w:szCs w:val="24"/>
+        </w:rPr>
+      </w:pPr>
+      <w:proofErr w:type="gramStart"/>
+      <w:r>
+        <w:rPr>
+          <w:rFonts w:ascii="Times New Roman" w:hAnsi="Times New Roman" w:cs="Times New Roman"/>
+          <w:szCs w:val="24"/>
+        </w:rPr>
+        <w:t>[ snippet</w:t>
+      </w:r>
+      <w:proofErr w:type="gramEnd"/>
+      <w:r>
+        <w:rPr>
+          <w:rFonts w:ascii="Times New Roman" w:hAnsi="Times New Roman" w:cs="Times New Roman"/>
+          <w:szCs w:val="24"/>
+        </w:rPr>
+        <w:t xml:space="preserve"> of </w:t>
+      </w:r>
+      <w:proofErr w:type="spellStart"/>
+      <w:r>
+        <w:rPr>
+          <w:rFonts w:ascii="Times New Roman" w:hAnsi="Times New Roman" w:cs="Times New Roman"/>
+          <w:szCs w:val="24"/>
+        </w:rPr>
+        <w:t>WriteToTexture</w:t>
+      </w:r>
+      <w:proofErr w:type="spellEnd"/>
+      <w:r>
+        <w:rPr>
+          <w:rFonts w:ascii="Times New Roman" w:hAnsi="Times New Roman" w:cs="Times New Roman"/>
+          <w:szCs w:val="24"/>
+        </w:rPr>
+        <w:t xml:space="preserve"> ]</w:t>
+      </w:r>
+    </w:p>
+    <w:p>
+      <w:pPr>
+        <w:spacing w:after="0"/>
+        <w:ind w:firstLine="284"/>
+        <w:jc w:val="both"/>
+        <w:rPr>
+          <w:rFonts w:ascii="Times New Roman" w:hAnsi="Times New Roman" w:cs="Times New Roman"/>
+          <w:szCs w:val="24"/>
+        </w:rPr>
+      </w:pPr>
+    </w:p>
+    <w:p>
+      <w:pPr>
+        <w:spacing w:after="0"/>
+        <w:ind w:firstLine="284"/>
+        <w:jc w:val="both"/>
+        <w:rPr>
+          <w:rFonts w:ascii="Times New Roman" w:hAnsi="Times New Roman" w:cs="Times New Roman"/>
+          <w:szCs w:val="24"/>
+        </w:rPr>
+      </w:pPr>
+      <w:r>
+        <w:rPr>
+          <w:rFonts w:ascii="Times New Roman" w:hAnsi="Times New Roman" w:cs="Times New Roman"/>
+          <w:szCs w:val="24"/>
+        </w:rPr>
+        <w:t>To execute the compute shader, the ‘Dispatch’ function provided by Dr Davison’s framework is called which simply performs the OpenGL call ‘</w:t>
+      </w:r>
+      <w:proofErr w:type="spellStart"/>
+      <w:r>
+        <w:rPr>
+          <w:rFonts w:ascii="Times New Roman" w:hAnsi="Times New Roman" w:cs="Times New Roman"/>
+          <w:szCs w:val="24"/>
+        </w:rPr>
+        <w:t>glDispatchCompute</w:t>
+      </w:r>
+      <w:proofErr w:type="spellEnd"/>
+      <w:r>
+        <w:rPr>
+          <w:rFonts w:ascii="Times New Roman" w:hAnsi="Times New Roman" w:cs="Times New Roman"/>
+          <w:szCs w:val="24"/>
+        </w:rPr>
+        <w:t xml:space="preserve">’ with the provided number of work groups in each dimension. This is the method by which compute shaders are executed in GLSL, as they are independent of the rendering pipeline so must be called differently to other shader types. </w:t>
+      </w:r>
+      <w:r>
+        <w:rPr>
+          <w:rFonts w:ascii="Times New Roman" w:hAnsi="Times New Roman" w:cs="Times New Roman"/>
+          <w:szCs w:val="24"/>
+        </w:rPr>
+        <w:t xml:space="preserve">The number of work groups is found by dividing the total terrain size on each axis by the local size used in the shader. This effectively divides the terrain into chunks of the local size, with one work </w:t>
+      </w:r>
+      <w:r>
+        <w:rPr>
+          <w:rFonts w:ascii="Times New Roman" w:hAnsi="Times New Roman" w:cs="Times New Roman"/>
+          <w:szCs w:val="24"/>
+        </w:rPr>
+        <w:lastRenderedPageBreak/>
+        <w:t>group operating on each chunk. Various local size values were tested to find the optimal size, as will be detailed in the testing section.</w:t>
+      </w:r>
+    </w:p>
+    <w:p>
+      <w:pPr>
+        <w:spacing w:after="0"/>
+        <w:ind w:firstLine="284"/>
+        <w:jc w:val="both"/>
+        <w:rPr>
+          <w:rFonts w:ascii="Times New Roman" w:hAnsi="Times New Roman" w:cs="Times New Roman"/>
+          <w:szCs w:val="24"/>
+        </w:rPr>
+      </w:pPr>
+      <w:r>
+        <w:rPr>
+          <w:rFonts w:ascii="Times New Roman" w:hAnsi="Times New Roman" w:cs="Times New Roman"/>
+          <w:szCs w:val="24"/>
+        </w:rPr>
+        <w:t>The ‘</w:t>
+      </w:r>
+      <w:proofErr w:type="spellStart"/>
+      <w:r>
+        <w:rPr>
+          <w:rFonts w:ascii="Times New Roman" w:hAnsi="Times New Roman" w:cs="Times New Roman"/>
+          <w:szCs w:val="24"/>
+        </w:rPr>
+        <w:t>glMemoryBarrier</w:t>
+      </w:r>
+      <w:proofErr w:type="spellEnd"/>
+      <w:r>
+        <w:rPr>
+          <w:rFonts w:ascii="Times New Roman" w:hAnsi="Times New Roman" w:cs="Times New Roman"/>
+          <w:szCs w:val="24"/>
+        </w:rPr>
+        <w:t xml:space="preserve">’ call which follows the shader dispatch defines a barrier to synchronise reads and writes to the texture image between invocations within a work group. </w:t>
+      </w:r>
+      <w:r>
+        <w:rPr>
+          <w:rFonts w:ascii="Times New Roman" w:hAnsi="Times New Roman" w:cs="Times New Roman"/>
+          <w:szCs w:val="24"/>
+        </w:rPr>
+        <w:t>This ensures that all write operations are performed before reading from the texture, as not all invocations are necessarily performed in lock-step with one another and this could lead to old data being read from the texture later if synchronisation was not used.</w:t>
+      </w:r>
+    </w:p>
+    <w:p>
+      <w:pPr>
+        <w:spacing w:after="0"/>
+        <w:ind w:firstLine="284"/>
+        <w:jc w:val="both"/>
+        <w:rPr>
+          <w:rFonts w:ascii="Times New Roman" w:hAnsi="Times New Roman" w:cs="Times New Roman"/>
+          <w:szCs w:val="24"/>
+        </w:rPr>
+      </w:pPr>
+      <w:r>
+        <w:rPr>
+          <w:rFonts w:ascii="Times New Roman" w:hAnsi="Times New Roman" w:cs="Times New Roman"/>
+          <w:szCs w:val="24"/>
+        </w:rPr>
+        <w:t>Now that vertex data had been calculated using the GPU and written to the texture, it needed to be read by the CPU so it could be used for the terrain mesh. This was handled by the ‘</w:t>
+      </w:r>
+      <w:proofErr w:type="spellStart"/>
+      <w:r>
+        <w:rPr>
+          <w:rFonts w:ascii="Times New Roman" w:hAnsi="Times New Roman" w:cs="Times New Roman"/>
+          <w:szCs w:val="24"/>
+        </w:rPr>
+        <w:t>ReadFromTexture</w:t>
+      </w:r>
+      <w:proofErr w:type="spellEnd"/>
+      <w:r>
+        <w:rPr>
+          <w:rFonts w:ascii="Times New Roman" w:hAnsi="Times New Roman" w:cs="Times New Roman"/>
+          <w:szCs w:val="24"/>
+        </w:rPr>
+        <w:t>’ function, which uses the ‘</w:t>
+      </w:r>
+      <w:proofErr w:type="spellStart"/>
+      <w:r>
+        <w:rPr>
+          <w:rFonts w:ascii="Times New Roman" w:hAnsi="Times New Roman" w:cs="Times New Roman"/>
+          <w:szCs w:val="24"/>
+        </w:rPr>
+        <w:t>glGetTexImage</w:t>
+      </w:r>
+      <w:proofErr w:type="spellEnd"/>
+      <w:r>
+        <w:rPr>
+          <w:rFonts w:ascii="Times New Roman" w:hAnsi="Times New Roman" w:cs="Times New Roman"/>
+          <w:szCs w:val="24"/>
+        </w:rPr>
+        <w:t>’ call to read the RGBA data into an array of floating point values. This array will therefore contain four values for each vertex, corresponding to the red, green, blue and alpha channels of the image data.</w:t>
+      </w:r>
+    </w:p>
+    <w:p>
+      <w:pPr>
+        <w:spacing w:after="0"/>
+        <w:ind w:firstLine="284"/>
+        <w:jc w:val="both"/>
+        <w:rPr>
+          <w:rFonts w:ascii="Times New Roman" w:hAnsi="Times New Roman" w:cs="Times New Roman"/>
+          <w:szCs w:val="24"/>
+        </w:rPr>
+      </w:pPr>
+    </w:p>
+    <w:p>
+      <w:pPr>
+        <w:spacing w:after="0"/>
+        <w:ind w:firstLine="284"/>
+        <w:jc w:val="both"/>
+        <w:rPr>
+          <w:rFonts w:ascii="Times New Roman" w:hAnsi="Times New Roman" w:cs="Times New Roman"/>
+          <w:szCs w:val="24"/>
+        </w:rPr>
+      </w:pPr>
+      <w:proofErr w:type="gramStart"/>
+      <w:r>
+        <w:rPr>
+          <w:rFonts w:ascii="Times New Roman" w:hAnsi="Times New Roman" w:cs="Times New Roman"/>
+          <w:szCs w:val="24"/>
+        </w:rPr>
+        <w:t>[ snippet</w:t>
+      </w:r>
+      <w:proofErr w:type="gramEnd"/>
+      <w:r>
+        <w:rPr>
+          <w:rFonts w:ascii="Times New Roman" w:hAnsi="Times New Roman" w:cs="Times New Roman"/>
+          <w:szCs w:val="24"/>
+        </w:rPr>
+        <w:t xml:space="preserve"> of </w:t>
+      </w:r>
+      <w:proofErr w:type="spellStart"/>
+      <w:r>
+        <w:rPr>
+          <w:rFonts w:ascii="Times New Roman" w:hAnsi="Times New Roman" w:cs="Times New Roman"/>
+          <w:szCs w:val="24"/>
+        </w:rPr>
+        <w:t>ReadFromTexture</w:t>
+      </w:r>
+      <w:proofErr w:type="spellEnd"/>
+      <w:r>
+        <w:rPr>
+          <w:rFonts w:ascii="Times New Roman" w:hAnsi="Times New Roman" w:cs="Times New Roman"/>
+          <w:szCs w:val="24"/>
+        </w:rPr>
+        <w:t xml:space="preserve"> function ]</w:t>
+      </w:r>
+    </w:p>
+    <w:p>
+      <w:pPr>
+        <w:spacing w:after="0"/>
+        <w:ind w:firstLine="284"/>
+        <w:jc w:val="both"/>
+        <w:rPr>
+          <w:rFonts w:ascii="Times New Roman" w:hAnsi="Times New Roman" w:cs="Times New Roman"/>
+          <w:szCs w:val="24"/>
+        </w:rPr>
+      </w:pPr>
+    </w:p>
+    <w:p>
+      <w:pPr>
+        <w:spacing w:after="0"/>
+        <w:ind w:firstLine="284"/>
+        <w:jc w:val="both"/>
+        <w:rPr>
+          <w:rFonts w:ascii="Times New Roman" w:hAnsi="Times New Roman" w:cs="Times New Roman"/>
+          <w:szCs w:val="24"/>
+        </w:rPr>
+      </w:pPr>
+      <w:r>
+        <w:rPr>
+          <w:rFonts w:ascii="Times New Roman" w:hAnsi="Times New Roman" w:cs="Times New Roman"/>
+          <w:szCs w:val="24"/>
+        </w:rPr>
+        <w:t>Once the vertex data has been read from the texture, it is used to generate a terrain mesh in the same fashion as the CPU terrain. Should the same parameter values and noise function be used, the terrain generated by the CPU and GPU approaches will be identical. This ensures that a fair comparison and evaluation of the computation time of each method can be performed.</w:t>
+      </w:r>
+    </w:p>
+    <w:p>
+      <w:pPr>
+        <w:ind w:firstLine="284"/>
+        <w:jc w:val="both"/>
+        <w:rPr>
+          <w:rFonts w:ascii="Times New Roman" w:hAnsi="Times New Roman" w:cs="Times New Roman"/>
+          <w:szCs w:val="24"/>
+        </w:rPr>
+      </w:pPr>
+    </w:p>
+    <w:p>
+      <w:pPr>
+        <w:jc w:val="both"/>
+        <w:rPr>
+          <w:rFonts w:ascii="Times New Roman" w:hAnsi="Times New Roman" w:cs="Times New Roman"/>
+          <w:szCs w:val="24"/>
+        </w:rPr>
+      </w:pPr>
     </w:p>
     <w:p>
       <w:pPr>
@@ -3843,7 +5063,6 @@
           <w:rFonts w:ascii="Times New Roman" w:hAnsi="Times New Roman" w:cs="Times New Roman"/>
           <w:szCs w:val="24"/>
         </w:rPr>
-        <w:lastRenderedPageBreak/>
         <w:t>In this section you summarise what you did and discovered and (importantly) what else you would have done (or done differently) if you had the chance. It is a chance to reflect on your success.</w:t>
       </w:r>
     </w:p>
@@ -3871,6 +5090,7 @@
           <w:sz w:val="28"/>
           <w:szCs w:val="24"/>
         </w:rPr>
+        <w:lastRenderedPageBreak/>
         <w:t>Acknowledgements</w:t>
       </w:r>
     </w:p>
@@ -4032,46 +5252,6 @@
           <w:szCs w:val="24"/>
         </w:rPr>
       </w:pPr>
-    </w:p>
-    <w:p>
-      <w:pPr>
-        <w:spacing w:before="240" w:after="0" w:line="360" w:lineRule="auto"/>
-        <w:jc w:val="both"/>
-        <w:rPr>
-          <w:rFonts w:ascii="Times New Roman" w:hAnsi="Times New Roman" w:cs="Times New Roman"/>
-          <w:b/>
-          <w:i/>
-          <w:sz w:val="24"/>
-          <w:szCs w:val="24"/>
-        </w:rPr>
-      </w:pPr>
-      <w:r>
-        <w:rPr>
-          <w:rFonts w:ascii="Times New Roman" w:hAnsi="Times New Roman" w:cs="Times New Roman"/>
-          <w:b/>
-          <w:i/>
-          <w:sz w:val="24"/>
-          <w:szCs w:val="24"/>
-        </w:rPr>
-        <w:t>Aim and Objectives</w:t>
-      </w:r>
-    </w:p>
-    <w:p>
-      <w:pPr>
-        <w:spacing w:after="0"/>
-        <w:jc w:val="both"/>
-        <w:rPr>
-          <w:rFonts w:ascii="Times New Roman" w:hAnsi="Times New Roman" w:cs="Times New Roman"/>
-          <w:szCs w:val="24"/>
-        </w:rPr>
-      </w:pPr>
-      <w:r>
-        <w:rPr>
-          <w:rFonts w:ascii="Times New Roman" w:hAnsi="Times New Roman" w:cs="Times New Roman"/>
-          <w:szCs w:val="24"/>
-        </w:rPr>
-        <w:t>The overall aim of the project is:</w:t>
-      </w:r>
     </w:p>
     <w:p>
       <w:pPr>
@@ -4253,7 +5433,7 @@
             <w:rFonts w:ascii="Times New Roman" w:hAnsi="Times New Roman" w:cs="Times New Roman"/>
             <w:noProof/>
           </w:rPr>
-          <w:t>11</w:t>
+          <w:t>15</w:t>
         </w:r>
         <w:r>
           <w:rPr>
@@ -5616,7 +6796,7 @@
 </file>
 
 <file path=customXml/itemProps1.xml><?xml version="1.0" encoding="utf-8"?>
-<ds:datastoreItem xmlns:ds="http://schemas.openxmlformats.org/officeDocument/2006/customXml" ds:itemID="{96BD10A1-F6FC-451F-9B79-4A704E0434DB}">
+<ds:datastoreItem xmlns:ds="http://schemas.openxmlformats.org/officeDocument/2006/customXml" ds:itemID="{8765C225-A1CA-4C1C-9296-6669662CA457}">
   <ds:schemaRefs>
     <ds:schemaRef ds:uri="http://schemas.openxmlformats.org/officeDocument/2006/bibliography"/>
   </ds:schemaRefs>

</xml_diff>